<commit_message>
changes to ppt and script
changes to ppt and script
</commit_message>
<xml_diff>
--- a/Presentation/PresentationScript.docx
+++ b/Presentation/PresentationScript.docx
@@ -136,64 +136,306 @@
       <w:r>
         <w:t>such as</w:t>
       </w:r>
+      <w:r>
+        <w:t xml:space="preserve"> motion blur, incorrect system calibration, unexpected environmental effects, tra</w:t>
+      </w:r>
+      <w:r>
+        <w:t>nsmission errors, and many more.</w:t>
+      </w:r>
+      <w:r>
+        <w:t xml:space="preserve"> Ultimately </w:t>
+      </w:r>
+      <w:r>
+        <w:t>c</w:t>
+      </w:r>
+      <w:r>
+        <w:t>larity in images can define the results in certain fields of research</w:t>
+      </w:r>
+      <w:r>
+        <w:t>.</w:t>
+      </w:r>
+      <w:r>
+        <w:t xml:space="preserve"> Image </w:t>
+      </w:r>
+      <w:proofErr w:type="spellStart"/>
+      <w:r>
+        <w:t>deblurring</w:t>
+      </w:r>
+      <w:proofErr w:type="spellEnd"/>
+      <w:r>
+        <w:t xml:space="preserve"> can help us achieve the necessary image quality for serious applications like these.</w:t>
+      </w:r>
+    </w:p>
+    <w:p>
+      <w:r>
+        <w:t>As we’ve seen already, matrices can represent images and therefore the theory behind matrices is interwoven in this application.</w:t>
+      </w:r>
+    </w:p>
+    <w:p/>
+    <w:p>
+      <w:pPr>
+        <w:rPr>
+          <w:u w:val="single"/>
+        </w:rPr>
+      </w:pPr>
+      <w:r>
+        <w:rPr>
+          <w:u w:val="single"/>
+        </w:rPr>
+        <w:t>WHAT IS BLIND DECONVOLUTION SLIDE</w:t>
+      </w:r>
+    </w:p>
+    <w:p>
+      <w:r>
+        <w:t>If we think of the blurred image as a convolution of two sources (the image of desired quality and the blur), we can begin to develop a mathematical process of acquiring the ideal image. This is more</w:t>
+      </w:r>
+      <w:r>
+        <w:t xml:space="preserve"> stra</w:t>
+      </w:r>
+      <w:r>
+        <w:t>ightforward when we know the degradation of the image – we could</w:t>
+      </w:r>
+      <w:r>
+        <w:t xml:space="preserve"> </w:t>
+      </w:r>
+      <w:r>
+        <w:t>use the convolution and the degradation to find the ideal image, basically reversing the blur’s affects. A more prevalent problem in real world applications is when the degradation of the images is not known</w:t>
+      </w:r>
+      <w:r>
+        <w:t>,</w:t>
+      </w:r>
+      <w:r>
+        <w:t xml:space="preserve"> when</w:t>
+      </w:r>
+      <w:r>
+        <w:t xml:space="preserve"> perhaps multiple effects are at play, and perhap</w:t>
+      </w:r>
+      <w:r>
+        <w:t>s in different magnitudes.  This</w:t>
+      </w:r>
+      <w:r>
+        <w:t xml:space="preserve"> is a harder, but very re</w:t>
+      </w:r>
+      <w:r>
+        <w:t>levant, problem</w:t>
+      </w:r>
+      <w:r>
+        <w:t>: the convolution of the two sources is known, but neither the blur nor the ideal image is known</w:t>
+      </w:r>
+      <w:r>
+        <w:t>.</w:t>
+      </w:r>
+      <w:r>
+        <w:t xml:space="preserve"> This </w:t>
+      </w:r>
+      <w:r>
+        <w:lastRenderedPageBreak/>
+        <w:t>makes acquiring the ideal image more difficult.</w:t>
+      </w:r>
+      <w:r>
+        <w:t xml:space="preserve">  The</w:t>
+      </w:r>
+      <w:r>
+        <w:t xml:space="preserve"> </w:t>
+      </w:r>
+      <w:r>
+        <w:t>separating the blur and the image</w:t>
+      </w:r>
+      <w:r>
+        <w:t xml:space="preserve">, is called the </w:t>
+      </w:r>
+      <w:r>
+        <w:t>“</w:t>
+      </w:r>
+      <w:proofErr w:type="spellStart"/>
+      <w:r>
+        <w:t>deconvolution</w:t>
+      </w:r>
+      <w:proofErr w:type="spellEnd"/>
+      <w:r>
+        <w:t>”</w:t>
+      </w:r>
+      <w:r>
+        <w:t xml:space="preserve"> of the blurred image, </w:t>
+      </w:r>
+      <w:r>
+        <w:t xml:space="preserve">and achieving this </w:t>
+      </w:r>
+      <w:r>
+        <w:t>without k</w:t>
+      </w:r>
+      <w:r>
+        <w:t>nowledge of either</w:t>
+      </w:r>
+      <w:r>
+        <w:t xml:space="preserve"> sources of the convolution</w:t>
+      </w:r>
+      <w:r>
+        <w:t xml:space="preserve"> – is known as blind </w:t>
+      </w:r>
+      <w:proofErr w:type="spellStart"/>
+      <w:r>
+        <w:t>deconvolution</w:t>
+      </w:r>
+      <w:proofErr w:type="spellEnd"/>
+      <w:r>
+        <w:t>.</w:t>
+      </w:r>
+      <w:r>
+        <w:t xml:space="preserve"> The solution to this problem generally </w:t>
+      </w:r>
+      <w:r>
+        <w:t>involves</w:t>
+      </w:r>
+      <w:r>
+        <w:t xml:space="preserve"> some sort of iterative process or algorithm</w:t>
+      </w:r>
+      <w:r>
+        <w:t xml:space="preserve"> to find the maximum likelihood of the two sources</w:t>
+      </w:r>
+      <w:r>
+        <w:t>.</w:t>
+      </w:r>
+    </w:p>
+    <w:p>
+      <w:pPr>
+        <w:rPr>
+          <w:u w:val="single"/>
+        </w:rPr>
+      </w:pPr>
+    </w:p>
+    <w:p>
+      <w:pPr>
+        <w:rPr>
+          <w:u w:val="single"/>
+        </w:rPr>
+      </w:pPr>
+      <w:r>
+        <w:rPr>
+          <w:u w:val="single"/>
+        </w:rPr>
+        <w:t>MODEL TERMINOLOGY</w:t>
+      </w:r>
+    </w:p>
+    <w:p>
+      <w:r>
+        <w:t>In order to construct our model, we define g as the convoluted signal of the ideal image and blur, f as the image source or ideal image, h as the Point Spread Function or blur and n as additional noise. The basis of our model is shown in the first equation. The bottom graphic shows how g is created. Our goal is to go backwards to find both h and f ultimately. These functions have 3 dimensions, x, y, for pixel location and a z for the image data in that pixel.</w:t>
+      </w:r>
+    </w:p>
+    <w:p>
+      <w:pPr>
+        <w:rPr>
+          <w:u w:val="single"/>
+        </w:rPr>
+      </w:pPr>
+      <w:r>
+        <w:rPr>
+          <w:u w:val="single"/>
+        </w:rPr>
+        <w:t>MODEL ALGORITHMS</w:t>
+      </w:r>
       <w:bookmarkStart w:id="0" w:name="_GoBack"/>
       <w:bookmarkEnd w:id="0"/>
-      <w:r>
-        <w:t xml:space="preserve"> motion blur, incorrect system calibration, unexpected environmental effects, tra</w:t>
-      </w:r>
-      <w:r>
-        <w:t xml:space="preserve">nsmission errors, and many more.  Image </w:t>
+    </w:p>
+    <w:p>
+      <w:r>
+        <w:t>The collected image data has a likelihood of being produced by a particular source because of the random nature of quantum photon emissions. The Maximum likelihood estimation</w:t>
+      </w:r>
+      <w:r>
+        <w:t xml:space="preserve"> </w:t>
+      </w:r>
+      <w:r>
+        <w:t xml:space="preserve">is a method of creating best estimates of data </w:t>
+      </w:r>
+      <w:proofErr w:type="gramStart"/>
+      <w:r>
+        <w:t>effected</w:t>
+      </w:r>
+      <w:proofErr w:type="gramEnd"/>
+      <w:r>
+        <w:t xml:space="preserve"> by random no</w:t>
+      </w:r>
+      <w:r>
+        <w:t xml:space="preserve">ise by finding the estimate </w:t>
       </w:r>
       <w:proofErr w:type="spellStart"/>
       <w:r>
-        <w:t>deblurring</w:t>
+        <w:t>of f</w:t>
       </w:r>
       <w:proofErr w:type="spellEnd"/>
       <w:r>
-        <w:t xml:space="preserve"> can help us achieve the necessary image quality for serious applications like these.</w:t>
-      </w:r>
-    </w:p>
-    <w:p/>
-    <w:p>
-      <w:pPr>
-        <w:rPr>
-          <w:u w:val="single"/>
-        </w:rPr>
-      </w:pPr>
-      <w:r>
-        <w:rPr>
-          <w:u w:val="single"/>
-        </w:rPr>
-        <w:t>WHAT IS BLIND DECONVOLUTION SLIDE</w:t>
-      </w:r>
-    </w:p>
-    <w:p>
-      <w:r>
-        <w:t>Of course the most straightforward approach would be if we knew what happened to degrade our image – we could simply reverse the process to restore it.  But what about the much more realistic situation for most real world applications – we DON’T know what happened to our image, perhaps multiple effects are at play, and perhaps in different magnitudes.  That is a harder, but very relevant, problem.  This problem – “</w:t>
-      </w:r>
-      <w:proofErr w:type="spellStart"/>
-      <w:r>
-        <w:t>deconvolution</w:t>
-      </w:r>
-      <w:proofErr w:type="spellEnd"/>
-      <w:r>
-        <w:t xml:space="preserve">” or </w:t>
-      </w:r>
-      <w:proofErr w:type="spellStart"/>
-      <w:r>
-        <w:t>deblurring</w:t>
-      </w:r>
-      <w:proofErr w:type="spellEnd"/>
-      <w:r>
-        <w:t xml:space="preserve"> of an image without knowledge of the blurring process – is known as blind </w:t>
-      </w:r>
-      <w:proofErr w:type="spellStart"/>
-      <w:r>
-        <w:t>deconvolution</w:t>
-      </w:r>
-      <w:proofErr w:type="spellEnd"/>
-      <w:r>
-        <w:t>.</w:t>
+        <w:t xml:space="preserve"> from </w:t>
+      </w:r>
+      <w:r>
+        <w:t xml:space="preserve">convolution equation </w:t>
+      </w:r>
+      <w:r>
+        <w:t>that is most likely to have given rise to the da</w:t>
+      </w:r>
+      <w:r>
+        <w:t>ta collected.</w:t>
+      </w:r>
+    </w:p>
+    <w:p>
+      <w:r>
+        <w:t xml:space="preserve">This is achieved by creating a ``logarithmic-likelihood function'' representative of the likelihood that a certain level of noise is measured in the collection of data. </w:t>
+      </w:r>
+      <w:r>
+        <w:t xml:space="preserve">This functional, a function of </w:t>
+      </w:r>
+      <w:proofErr w:type="gramStart"/>
+      <w:r>
+        <w:t>f(</w:t>
+      </w:r>
+      <w:proofErr w:type="gramEnd"/>
+      <w:r>
+        <w:t>), h() and g()</w:t>
+      </w:r>
+      <w:r>
+        <w:t>, is solved iteratively to calculate its maximum</w:t>
+      </w:r>
+      <w:r>
+        <w:t xml:space="preserve"> value. A reconstructed image, </w:t>
+      </w:r>
+      <w:proofErr w:type="gramStart"/>
+      <w:r>
+        <w:t>f(</w:t>
+      </w:r>
+      <w:proofErr w:type="gramEnd"/>
+      <w:r>
+        <w:t>), and reconstructed PSF, h()</w:t>
+      </w:r>
+      <w:r>
+        <w:t>, are found using an it</w:t>
+      </w:r>
+      <w:r>
+        <w:t>erative search</w:t>
+      </w:r>
+      <w:r>
+        <w:t xml:space="preserve">. A more detailed look on this algorithm is given in </w:t>
+      </w:r>
+      <w:r>
+        <w:t xml:space="preserve">Holmes. </w:t>
+      </w:r>
+    </w:p>
+    <w:p>
+      <w:r>
+        <w:t xml:space="preserve">This algorithm operates under the assumption that the original image was degraded due to any of the aforementioned causes and these can be represented with a PSF. </w:t>
+      </w:r>
+      <w:r>
+        <w:t xml:space="preserve"> </w:t>
+      </w:r>
+      <w:r>
+        <w:t xml:space="preserve">Iterative algorithms, such as the R-L algorithm, tend to be more accurate when restoring degraded images because they take into account the potential presence of noise, which often occurs in practical applications. </w:t>
+      </w:r>
+      <w:r>
+        <w:t>The R-L algorithm employs the expectation-maximization algorithm in order to determine a restored image that most accurately represents the original image</w:t>
+      </w:r>
+      <w:r>
+        <w:t xml:space="preserve">. </w:t>
+      </w:r>
+      <w:r>
+        <w:t>Thus, this algorithm assumes that the degraded image was formed through a Poisson process meaning the degraded image has signal-dependent noise corruption</w:t>
       </w:r>
     </w:p>
     <w:sectPr>

</xml_diff>